<commit_message>
added init script and merged
</commit_message>
<xml_diff>
--- a/Curriculum_Intro_to_python.docx
+++ b/Curriculum_Intro_to_python.docx
@@ -82,6 +82,93 @@
       </w:pPr>
       <w:r>
         <w:rPr/>
+        <w:t xml:space="preserve">Requirements: </w:t>
+      </w:r>
+      <w:r>
+        <w:rPr/>
+        <w:t xml:space="preserve">Windows 10 or Linux Ubuntu with </w:t>
+      </w:r>
+      <w:r>
+        <w:rPr/>
+        <w:t>PyCharm Community Edition IDE with JetBrains Academy plugin installed</w:t>
+      </w:r>
+    </w:p>
+    <w:p>
+      <w:pPr>
+        <w:pStyle w:val="Normal"/>
+        <w:bidi w:val="0"/>
+        <w:jc w:val="left"/>
+        <w:rPr/>
+      </w:pPr>
+      <w:r>
+        <w:rPr/>
+        <w:t xml:space="preserve">python 3.10 </w:t>
+      </w:r>
+      <w:r>
+        <w:rPr/>
+        <w:t xml:space="preserve">with the following packages installed </w:t>
+      </w:r>
+    </w:p>
+    <w:p>
+      <w:pPr>
+        <w:pStyle w:val="Normal"/>
+        <w:bidi w:val="0"/>
+        <w:jc w:val="left"/>
+        <w:rPr/>
+      </w:pPr>
+      <w:r>
+        <w:rPr/>
+        <w:tab/>
+      </w:r>
+      <w:r>
+        <w:rPr>
+          <w:rFonts w:ascii="JetBrains Mono" w:hAnsi="JetBrains Mono"/>
+          <w:b w:val="false"/>
+          <w:i w:val="false"/>
+          <w:color w:val="A9B7C6"/>
+          <w:sz w:val="20"/>
+        </w:rPr>
+        <w:t>wrapt_timeout_decorator</w:t>
+        <w:br/>
+        <w:tab/>
+        <w:t>comments</w:t>
+        <w:br/>
+        <w:tab/>
+        <w:t>numpy</w:t>
+        <w:br/>
+        <w:tab/>
+        <w:t>pandas</w:t>
+        <w:br/>
+        <w:tab/>
+        <w:t>networkx</w:t>
+        <w:br/>
+        <w:tab/>
+        <w:t>torch</w:t>
+        <w:br/>
+        <w:tab/>
+        <w:t>streamlit</w:t>
+      </w:r>
+    </w:p>
+    <w:p>
+      <w:pPr>
+        <w:pStyle w:val="Normal"/>
+        <w:bidi w:val="0"/>
+        <w:jc w:val="left"/>
+        <w:rPr/>
+      </w:pPr>
+      <w:r>
+        <w:rPr/>
+      </w:r>
+    </w:p>
+    <w:p>
+      <w:pPr>
+        <w:pStyle w:val="Normal"/>
+        <w:bidi w:val="0"/>
+        <w:jc w:val="left"/>
+        <w:rPr/>
+      </w:pPr>
+      <w:r>
+        <w:rPr/>
       </w:r>
     </w:p>
     <w:p>
@@ -300,6 +387,31 @@
       </w:pPr>
       <w:r>
         <w:rPr/>
+        <w:t xml:space="preserve">the class source code is here </w:t>
+      </w:r>
+      <w:hyperlink r:id="rId2">
+        <w:r>
+          <w:rPr>
+            <w:rStyle w:val="InternetLink"/>
+          </w:rPr>
+          <w:t>petacube/intro_to_python_class (github.com)</w:t>
+        </w:r>
+      </w:hyperlink>
+      <w:r>
+        <w:rPr/>
+        <w:t xml:space="preserve"> </w:t>
+      </w:r>
+    </w:p>
+    <w:p>
+      <w:pPr>
+        <w:pStyle w:val="Normal"/>
+        <w:bidi w:val="0"/>
+        <w:jc w:val="left"/>
+        <w:rPr/>
+      </w:pPr>
+      <w:r>
+        <w:rPr/>
+        <w:t>available to students and content providers</w:t>
       </w:r>
     </w:p>
     <w:p>
@@ -320,6 +432,7 @@
       <w:pgNumType w:fmt="decimal"/>
       <w:formProt w:val="false"/>
       <w:textDirection w:val="lrTb"/>
+      <w:docGrid w:type="default" w:linePitch="312" w:charSpace="4294961151"/>
     </w:sectPr>
   </w:body>
 </w:document>
@@ -360,6 +473,14 @@
       <w:lang w:val="en-US" w:eastAsia="zh-CN" w:bidi="hi-IN"/>
     </w:rPr>
   </w:style>
+  <w:style w:type="character" w:styleId="InternetLink">
+    <w:name w:val="Hyperlink"/>
+    <w:rPr>
+      <w:color w:val="000080"/>
+      <w:u w:val="single"/>
+      <w:lang w:val="zxx" w:eastAsia="zxx" w:bidi="zxx"/>
+    </w:rPr>
+  </w:style>
   <w:style w:type="paragraph" w:styleId="Heading">
     <w:name w:val="Heading"/>
     <w:basedOn w:val="Normal"/>

</xml_diff>